<commit_message>
nmv 14 12 2022
</commit_message>
<xml_diff>
--- a/TS-Padam/TS-1.8/TS 1.8 Tamil Pada Paatam Corrections.docx
+++ b/TS-Padam/TS-1.8/TS 1.8 Tamil Pada Paatam Corrections.docx
@@ -2,6 +2,1817 @@
 <file path=word/document.xml><?xml version="1.0" encoding="utf-8"?>
 <w:document xmlns:wpc="http://schemas.microsoft.com/office/word/2010/wordprocessingCanvas" xmlns:cx="http://schemas.microsoft.com/office/drawing/2014/chartex" xmlns:cx1="http://schemas.microsoft.com/office/drawing/2015/9/8/chartex" xmlns:cx2="http://schemas.microsoft.com/office/drawing/2015/10/21/chartex" xmlns:cx3="http://schemas.microsoft.com/office/drawing/2016/5/9/chartex" xmlns:cx4="http://schemas.microsoft.com/office/drawing/2016/5/10/chartex" xmlns:cx5="http://schemas.microsoft.com/office/drawing/2016/5/11/chartex" xmlns:cx6="http://schemas.microsoft.com/office/drawing/2016/5/12/chartex" xmlns:cx7="http://schemas.microsoft.com/office/drawing/2016/5/13/chartex" xmlns:cx8="http://schemas.microsoft.com/office/drawing/2016/5/14/chartex" xmlns:mc="http://schemas.openxmlformats.org/markup-compatibility/2006" xmlns:aink="http://schemas.microsoft.com/office/drawing/2016/ink" xmlns:am3d="http://schemas.microsoft.com/office/drawing/2017/model3d" xmlns:o="urn:schemas-microsoft-com:office:office" xmlns:oel="http://schemas.microsoft.com/office/2019/extlst" xmlns:r="http://schemas.openxmlformats.org/officeDocument/2006/relationships" xmlns:m="http://schemas.openxmlformats.org/officeDocument/2006/math" xmlns:v="urn:schemas-microsoft-com:vml" xmlns:wp14="http://schemas.microsoft.com/office/word/2010/wordprocessingDrawing" xmlns:wp="http://schemas.openxmlformats.org/drawingml/2006/wordprocessingDrawing" xmlns:w10="urn:schemas-microsoft-com:office:word" xmlns:w="http://schemas.openxmlformats.org/wordprocessingml/2006/main" xmlns:w14="http://schemas.microsoft.com/office/word/2010/wordml" xmlns:w15="http://schemas.microsoft.com/office/word/2012/wordml" xmlns:w16cex="http://schemas.microsoft.com/office/word/2018/wordml/cex" xmlns:w16cid="http://schemas.microsoft.com/office/word/2016/wordml/cid" xmlns:w16="http://schemas.microsoft.com/office/word/2018/wordml" xmlns:w16sdtdh="http://schemas.microsoft.com/office/word/2020/wordml/sdtdatahash" xmlns:w16se="http://schemas.microsoft.com/office/word/2015/wordml/symex" xmlns:wpg="http://schemas.microsoft.com/office/word/2010/wordprocessingGroup" xmlns:wpi="http://schemas.microsoft.com/office/word/2010/wordprocessingInk" xmlns:wne="http://schemas.microsoft.com/office/word/2006/wordml" xmlns:wps="http://schemas.microsoft.com/office/word/2010/wordprocessingShape" mc:Ignorable="w14 w15 w16se w16cid w16 w16cex w16sdtdh wp14">
   <w:body>
+    <w:p>
+      <w:pPr>
+        <w:spacing w:before="0" w:line="240" w:lineRule="auto"/>
+        <w:jc w:val="center"/>
+        <w:rPr>
+          <w:b/>
+          <w:bCs/>
+          <w:sz w:val="32"/>
+          <w:szCs w:val="32"/>
+          <w:u w:val="single"/>
+        </w:rPr>
+      </w:pPr>
+      <w:r>
+        <w:rPr>
+          <w:b/>
+          <w:bCs/>
+          <w:sz w:val="32"/>
+          <w:szCs w:val="32"/>
+          <w:u w:val="single"/>
+        </w:rPr>
+        <w:t xml:space="preserve">TS Pada Paatam </w:t>
+      </w:r>
+      <w:r>
+        <w:rPr>
+          <w:b/>
+          <w:bCs/>
+          <w:sz w:val="32"/>
+          <w:szCs w:val="32"/>
+          <w:u w:val="single"/>
+        </w:rPr>
+        <w:t>– TS 1</w:t>
+      </w:r>
+      <w:r>
+        <w:rPr>
+          <w:b/>
+          <w:bCs/>
+          <w:sz w:val="32"/>
+          <w:szCs w:val="32"/>
+          <w:u w:val="single"/>
+        </w:rPr>
+        <w:t>.8</w:t>
+      </w:r>
+      <w:r>
+        <w:rPr>
+          <w:b/>
+          <w:bCs/>
+          <w:sz w:val="32"/>
+          <w:szCs w:val="32"/>
+          <w:u w:val="single"/>
+        </w:rPr>
+        <w:t xml:space="preserve"> </w:t>
+      </w:r>
+      <w:r>
+        <w:rPr>
+          <w:b/>
+          <w:bCs/>
+          <w:sz w:val="32"/>
+          <w:szCs w:val="32"/>
+          <w:u w:val="single"/>
+        </w:rPr>
+        <w:t xml:space="preserve">Tamil </w:t>
+      </w:r>
+      <w:r>
+        <w:rPr>
+          <w:b/>
+          <w:bCs/>
+          <w:sz w:val="32"/>
+          <w:szCs w:val="32"/>
+          <w:u w:val="single"/>
+        </w:rPr>
+        <w:t>Corrections –</w:t>
+      </w:r>
+      <w:r>
+        <w:rPr>
+          <w:b/>
+          <w:bCs/>
+          <w:sz w:val="32"/>
+          <w:szCs w:val="32"/>
+          <w:u w:val="single"/>
+        </w:rPr>
+        <w:t xml:space="preserve"> </w:t>
+      </w:r>
+      <w:r>
+        <w:rPr>
+          <w:b/>
+          <w:bCs/>
+          <w:sz w:val="32"/>
+          <w:szCs w:val="32"/>
+          <w:u w:val="single"/>
+        </w:rPr>
+        <w:t xml:space="preserve">Observed </w:t>
+      </w:r>
+      <w:proofErr w:type="gramStart"/>
+      <w:r>
+        <w:rPr>
+          <w:b/>
+          <w:bCs/>
+          <w:sz w:val="32"/>
+          <w:szCs w:val="32"/>
+          <w:u w:val="single"/>
+        </w:rPr>
+        <w:t xml:space="preserve">till </w:t>
+      </w:r>
+      <w:r>
+        <w:rPr>
+          <w:b/>
+          <w:bCs/>
+          <w:sz w:val="32"/>
+          <w:szCs w:val="32"/>
+          <w:highlight w:val="red"/>
+          <w:u w:val="single"/>
+        </w:rPr>
+        <w:t>?????</w:t>
+      </w:r>
+      <w:proofErr w:type="gramEnd"/>
+    </w:p>
+    <w:p>
+      <w:pPr>
+        <w:spacing w:before="0" w:line="240" w:lineRule="auto"/>
+        <w:jc w:val="center"/>
+        <w:rPr>
+          <w:bCs/>
+          <w:sz w:val="32"/>
+          <w:szCs w:val="32"/>
+        </w:rPr>
+      </w:pPr>
+      <w:r>
+        <w:rPr>
+          <w:bCs/>
+          <w:sz w:val="32"/>
+          <w:szCs w:val="32"/>
+        </w:rPr>
+        <w:t>(</w:t>
+      </w:r>
+      <w:proofErr w:type="gramStart"/>
+      <w:r>
+        <w:rPr>
+          <w:bCs/>
+          <w:sz w:val="32"/>
+          <w:szCs w:val="32"/>
+        </w:rPr>
+        <w:t>ignore</w:t>
+      </w:r>
+      <w:proofErr w:type="gramEnd"/>
+      <w:r>
+        <w:rPr>
+          <w:bCs/>
+          <w:sz w:val="32"/>
+          <w:szCs w:val="32"/>
+        </w:rPr>
+        <w:t xml:space="preserve"> those which are already incorporated in your book’s version and date)</w:t>
+      </w:r>
+    </w:p>
+    <w:tbl>
+      <w:tblPr>
+        <w:tblW w:w="14225" w:type="dxa"/>
+        <w:tblInd w:w="-792" w:type="dxa"/>
+        <w:tblBorders>
+          <w:top w:val="single" w:sz="4" w:space="0" w:color="000000"/>
+          <w:left w:val="single" w:sz="4" w:space="0" w:color="000000"/>
+          <w:bottom w:val="single" w:sz="4" w:space="0" w:color="000000"/>
+          <w:right w:val="single" w:sz="4" w:space="0" w:color="000000"/>
+          <w:insideH w:val="single" w:sz="4" w:space="0" w:color="000000"/>
+          <w:insideV w:val="single" w:sz="4" w:space="0" w:color="000000"/>
+        </w:tblBorders>
+        <w:tblLook w:val="04A0" w:firstRow="1" w:lastRow="0" w:firstColumn="1" w:lastColumn="0" w:noHBand="0" w:noVBand="1"/>
+      </w:tblPr>
+      <w:tblGrid>
+        <w:gridCol w:w="3310"/>
+        <w:gridCol w:w="5387"/>
+        <w:gridCol w:w="5528"/>
+      </w:tblGrid>
+      <w:tr>
+        <w:tc>
+          <w:tcPr>
+            <w:tcW w:w="3310" w:type="dxa"/>
+          </w:tcPr>
+          <w:p>
+            <w:pPr>
+              <w:spacing w:before="0" w:line="240" w:lineRule="auto"/>
+              <w:jc w:val="center"/>
+              <w:rPr>
+                <w:sz w:val="32"/>
+                <w:szCs w:val="32"/>
+              </w:rPr>
+            </w:pPr>
+            <w:r>
+              <w:rPr>
+                <w:sz w:val="32"/>
+                <w:szCs w:val="32"/>
+              </w:rPr>
+              <w:t>Section, Paragraph</w:t>
+            </w:r>
+          </w:p>
+          <w:p>
+            <w:pPr>
+              <w:spacing w:before="0" w:line="240" w:lineRule="auto"/>
+              <w:jc w:val="center"/>
+              <w:rPr>
+                <w:sz w:val="32"/>
+                <w:szCs w:val="32"/>
+              </w:rPr>
+            </w:pPr>
+            <w:r>
+              <w:rPr>
+                <w:sz w:val="32"/>
+                <w:szCs w:val="32"/>
+              </w:rPr>
+              <w:t>Reference</w:t>
+            </w:r>
+          </w:p>
+        </w:tc>
+        <w:tc>
+          <w:tcPr>
+            <w:tcW w:w="5387" w:type="dxa"/>
+          </w:tcPr>
+          <w:p>
+            <w:pPr>
+              <w:spacing w:before="0" w:line="240" w:lineRule="auto"/>
+              <w:jc w:val="center"/>
+              <w:rPr>
+                <w:sz w:val="32"/>
+                <w:szCs w:val="32"/>
+              </w:rPr>
+            </w:pPr>
+            <w:r>
+              <w:rPr>
+                <w:sz w:val="32"/>
+                <w:szCs w:val="32"/>
+              </w:rPr>
+              <w:t>As Printed</w:t>
+            </w:r>
+          </w:p>
+        </w:tc>
+        <w:tc>
+          <w:tcPr>
+            <w:tcW w:w="5528" w:type="dxa"/>
+          </w:tcPr>
+          <w:p>
+            <w:pPr>
+              <w:spacing w:before="0" w:line="240" w:lineRule="auto"/>
+              <w:ind w:right="-18"/>
+              <w:jc w:val="center"/>
+              <w:rPr>
+                <w:sz w:val="32"/>
+                <w:szCs w:val="32"/>
+              </w:rPr>
+            </w:pPr>
+            <w:r>
+              <w:rPr>
+                <w:sz w:val="32"/>
+                <w:szCs w:val="32"/>
+              </w:rPr>
+              <w:t>To be read as or corrected as</w:t>
+            </w:r>
+          </w:p>
+        </w:tc>
+      </w:tr>
+    </w:tbl>
+    <w:p>
+      <w:pPr>
+        <w:spacing w:before="0" w:line="240" w:lineRule="auto"/>
+        <w:rPr>
+          <w:vanish/>
+          <w:sz w:val="32"/>
+          <w:szCs w:val="32"/>
+        </w:rPr>
+      </w:pPr>
+    </w:p>
+    <w:tbl>
+      <w:tblPr>
+        <w:tblW w:w="14225" w:type="dxa"/>
+        <w:tblInd w:w="-792" w:type="dxa"/>
+        <w:tblBorders>
+          <w:top w:val="single" w:sz="4" w:space="0" w:color="000000"/>
+          <w:left w:val="single" w:sz="4" w:space="0" w:color="000000"/>
+          <w:bottom w:val="single" w:sz="4" w:space="0" w:color="000000"/>
+          <w:right w:val="single" w:sz="4" w:space="0" w:color="000000"/>
+          <w:insideH w:val="single" w:sz="4" w:space="0" w:color="000000"/>
+          <w:insideV w:val="single" w:sz="4" w:space="0" w:color="000000"/>
+        </w:tblBorders>
+        <w:tblLook w:val="04A0" w:firstRow="1" w:lastRow="0" w:firstColumn="1" w:lastColumn="0" w:noHBand="0" w:noVBand="1"/>
+      </w:tblPr>
+      <w:tblGrid>
+        <w:gridCol w:w="3310"/>
+        <w:gridCol w:w="5387"/>
+        <w:gridCol w:w="5528"/>
+      </w:tblGrid>
+      <w:tr>
+        <w:trPr>
+          <w:trHeight w:val="1202"/>
+        </w:trPr>
+        <w:tc>
+          <w:tcPr>
+            <w:tcW w:w="3310" w:type="dxa"/>
+            <w:tcBorders>
+              <w:top w:val="single" w:sz="4" w:space="0" w:color="000000"/>
+              <w:left w:val="single" w:sz="4" w:space="0" w:color="000000"/>
+              <w:bottom w:val="single" w:sz="4" w:space="0" w:color="000000"/>
+              <w:right w:val="single" w:sz="4" w:space="0" w:color="000000"/>
+            </w:tcBorders>
+            <w:shd w:val="clear" w:color="auto" w:fill="auto"/>
+          </w:tcPr>
+          <w:p>
+            <w:pPr>
+              <w:widowControl w:val="0"/>
+              <w:autoSpaceDE w:val="0"/>
+              <w:autoSpaceDN w:val="0"/>
+              <w:adjustRightInd w:val="0"/>
+              <w:spacing w:before="0" w:line="240" w:lineRule="auto"/>
+              <w:rPr>
+                <w:rFonts w:cs="Arial"/>
+                <w:b/>
+                <w:bCs/>
+                <w:sz w:val="28"/>
+                <w:szCs w:val="28"/>
+              </w:rPr>
+            </w:pPr>
+            <w:r>
+              <w:rPr>
+                <w:rFonts w:cs="Arial"/>
+                <w:b/>
+                <w:bCs/>
+                <w:sz w:val="28"/>
+                <w:szCs w:val="28"/>
+              </w:rPr>
+              <w:t>TS 1.8.</w:t>
+            </w:r>
+            <w:r>
+              <w:rPr>
+                <w:rFonts w:cs="Arial"/>
+                <w:b/>
+                <w:bCs/>
+                <w:sz w:val="28"/>
+                <w:szCs w:val="28"/>
+              </w:rPr>
+              <w:t>12</w:t>
+            </w:r>
+            <w:r>
+              <w:rPr>
+                <w:rFonts w:cs="Arial"/>
+                <w:b/>
+                <w:bCs/>
+                <w:sz w:val="28"/>
+                <w:szCs w:val="28"/>
+              </w:rPr>
+              <w:t>.</w:t>
+            </w:r>
+            <w:r>
+              <w:rPr>
+                <w:rFonts w:cs="Arial"/>
+                <w:b/>
+                <w:bCs/>
+                <w:sz w:val="28"/>
+                <w:szCs w:val="28"/>
+              </w:rPr>
+              <w:t>3</w:t>
+            </w:r>
+            <w:r>
+              <w:rPr>
+                <w:rFonts w:cs="Arial"/>
+                <w:b/>
+                <w:bCs/>
+                <w:sz w:val="28"/>
+                <w:szCs w:val="28"/>
+              </w:rPr>
+              <w:t>– Padam</w:t>
+            </w:r>
+          </w:p>
+          <w:p>
+            <w:pPr>
+              <w:widowControl w:val="0"/>
+              <w:autoSpaceDE w:val="0"/>
+              <w:autoSpaceDN w:val="0"/>
+              <w:adjustRightInd w:val="0"/>
+              <w:spacing w:before="0" w:line="240" w:lineRule="auto"/>
+              <w:rPr>
+                <w:rFonts w:cs="Arial"/>
+                <w:b/>
+                <w:bCs/>
+                <w:sz w:val="28"/>
+                <w:szCs w:val="28"/>
+              </w:rPr>
+            </w:pPr>
+            <w:r>
+              <w:rPr>
+                <w:rFonts w:cs="Arial"/>
+                <w:b/>
+                <w:bCs/>
+                <w:sz w:val="28"/>
+                <w:szCs w:val="28"/>
+              </w:rPr>
+              <w:t xml:space="preserve">Padam No. </w:t>
+            </w:r>
+            <w:r>
+              <w:rPr>
+                <w:rFonts w:cs="Arial"/>
+                <w:b/>
+                <w:bCs/>
+                <w:sz w:val="28"/>
+                <w:szCs w:val="28"/>
+              </w:rPr>
+              <w:t>–</w:t>
+            </w:r>
+            <w:r>
+              <w:rPr>
+                <w:rFonts w:cs="Arial"/>
+                <w:b/>
+                <w:bCs/>
+                <w:sz w:val="28"/>
+                <w:szCs w:val="28"/>
+              </w:rPr>
+              <w:t xml:space="preserve"> </w:t>
+            </w:r>
+            <w:r>
+              <w:rPr>
+                <w:rFonts w:cs="Arial"/>
+                <w:b/>
+                <w:bCs/>
+                <w:sz w:val="28"/>
+                <w:szCs w:val="28"/>
+              </w:rPr>
+              <w:t>29</w:t>
+            </w:r>
+            <w:r>
+              <w:rPr>
+                <w:rFonts w:cs="Arial"/>
+                <w:b/>
+                <w:bCs/>
+                <w:sz w:val="28"/>
+                <w:szCs w:val="28"/>
+              </w:rPr>
+              <w:t>, 30</w:t>
+            </w:r>
+          </w:p>
+          <w:p>
+            <w:pPr>
+              <w:widowControl w:val="0"/>
+              <w:autoSpaceDE w:val="0"/>
+              <w:autoSpaceDN w:val="0"/>
+              <w:adjustRightInd w:val="0"/>
+              <w:spacing w:before="0" w:line="240" w:lineRule="auto"/>
+              <w:rPr>
+                <w:rFonts w:cs="Arial"/>
+                <w:b/>
+                <w:sz w:val="28"/>
+                <w:szCs w:val="28"/>
+              </w:rPr>
+            </w:pPr>
+            <w:r>
+              <w:rPr>
+                <w:b/>
+                <w:sz w:val="28"/>
+                <w:szCs w:val="28"/>
+              </w:rPr>
+              <w:t xml:space="preserve">Panchaati No. </w:t>
+            </w:r>
+            <w:proofErr w:type="gramStart"/>
+            <w:r>
+              <w:rPr>
+                <w:b/>
+                <w:sz w:val="28"/>
+                <w:szCs w:val="28"/>
+              </w:rPr>
+              <w:t>-  23</w:t>
+            </w:r>
+            <w:proofErr w:type="gramEnd"/>
+          </w:p>
+        </w:tc>
+        <w:tc>
+          <w:tcPr>
+            <w:tcW w:w="5387" w:type="dxa"/>
+            <w:tcBorders>
+              <w:top w:val="single" w:sz="4" w:space="0" w:color="000000"/>
+              <w:left w:val="single" w:sz="4" w:space="0" w:color="000000"/>
+              <w:bottom w:val="single" w:sz="4" w:space="0" w:color="000000"/>
+              <w:right w:val="single" w:sz="4" w:space="0" w:color="000000"/>
+            </w:tcBorders>
+            <w:shd w:val="clear" w:color="auto" w:fill="auto"/>
+          </w:tcPr>
+          <w:p>
+            <w:pPr>
+              <w:spacing w:line="264" w:lineRule="auto"/>
+              <w:rPr>
+                <w:rFonts w:ascii="Latha" w:hAnsi="Latha" w:cs="Latha"/>
+                <w:sz w:val="28"/>
+                <w:szCs w:val="28"/>
+              </w:rPr>
+            </w:pPr>
+            <w:r>
+              <w:rPr>
+                <w:rFonts w:ascii="Latha" w:hAnsi="Latha" w:cs="Latha"/>
+                <w:sz w:val="28"/>
+                <w:szCs w:val="28"/>
+                <w:cs/>
+                <w:lang w:bidi="ta-IN"/>
+              </w:rPr>
+              <w:t>அய</w:t>
+            </w:r>
+            <w:r>
+              <w:rPr>
+                <w:rFonts w:ascii="BRH Tamil Tab Extra" w:hAnsi="BRH Tamil Tab Extra" w:cs="Latha"/>
+                <w:b/>
+                <w:sz w:val="36"/>
+                <w:szCs w:val="28"/>
+              </w:rPr>
+              <w:t>†</w:t>
+            </w:r>
+            <w:r>
+              <w:rPr>
+                <w:rFonts w:ascii="Latha" w:hAnsi="Latha" w:cs="Latha"/>
+                <w:b/>
+                <w:bCs/>
+                <w:sz w:val="32"/>
+                <w:szCs w:val="32"/>
+                <w:cs/>
+                <w:lang w:bidi="ta-IN"/>
+              </w:rPr>
+              <w:t>:</w:t>
+            </w:r>
+            <w:r>
+              <w:rPr>
+                <w:rFonts w:ascii="Latha" w:hAnsi="Latha" w:cs="Latha"/>
+                <w:sz w:val="28"/>
+                <w:szCs w:val="28"/>
+                <w:cs/>
+                <w:lang w:bidi="ta-IN"/>
+              </w:rPr>
+              <w:t>ஸ்தூ</w:t>
+            </w:r>
+            <w:r>
+              <w:rPr>
+                <w:rFonts w:ascii="Latha" w:hAnsi="Latha" w:cs="Latha"/>
+                <w:b/>
+                <w:bCs/>
+                <w:position w:val="-12"/>
+                <w:sz w:val="28"/>
+                <w:szCs w:val="28"/>
+                <w:cs/>
+                <w:lang w:bidi="ta-IN"/>
+              </w:rPr>
+              <w:t>2</w:t>
+            </w:r>
+            <w:r>
+              <w:rPr>
+                <w:rFonts w:ascii="Latha" w:hAnsi="Latha" w:cs="Latha"/>
+                <w:sz w:val="28"/>
+                <w:szCs w:val="28"/>
+                <w:cs/>
+                <w:lang w:bidi="ta-IN"/>
+              </w:rPr>
+              <w:t>ணா</w:t>
+            </w:r>
+            <w:r>
+              <w:rPr>
+                <w:rFonts w:ascii="BRH Tamil Tab Extra" w:hAnsi="BRH Tamil Tab Extra" w:cs="Latha"/>
+                <w:b/>
+                <w:sz w:val="36"/>
+                <w:szCs w:val="28"/>
+              </w:rPr>
+              <w:t>…</w:t>
+            </w:r>
+            <w:r>
+              <w:rPr>
+                <w:rFonts w:ascii="Latha" w:hAnsi="Latha" w:cs="Latha"/>
+                <w:sz w:val="28"/>
+                <w:szCs w:val="28"/>
+                <w:cs/>
+                <w:lang w:bidi="ta-IN"/>
+              </w:rPr>
+              <w:t>வி</w:t>
+            </w:r>
+            <w:r>
+              <w:rPr>
+                <w:rFonts w:ascii="Latha" w:hAnsi="Latha" w:cs="Latha"/>
+                <w:sz w:val="28"/>
+                <w:szCs w:val="28"/>
+                <w:highlight w:val="yellow"/>
+                <w:cs/>
+                <w:lang w:bidi="ta-IN"/>
+              </w:rPr>
+              <w:t>ய</w:t>
+            </w:r>
+            <w:r>
+              <w:rPr>
+                <w:rFonts w:ascii="Latha" w:hAnsi="Latha" w:cs="Latha"/>
+                <w:sz w:val="28"/>
+                <w:szCs w:val="28"/>
+                <w:cs/>
+                <w:lang w:bidi="ta-IN"/>
+              </w:rPr>
+              <w:t>ய</w:t>
+            </w:r>
+            <w:r>
+              <w:rPr>
+                <w:rFonts w:ascii="BRH Tamil Tab Extra" w:hAnsi="BRH Tamil Tab Extra" w:cs="Latha"/>
+                <w:b/>
+                <w:sz w:val="36"/>
+                <w:szCs w:val="28"/>
+              </w:rPr>
+              <w:t>†</w:t>
+            </w:r>
+            <w:r>
+              <w:rPr>
+                <w:rFonts w:ascii="Latha" w:hAnsi="Latha" w:cs="Latha"/>
+                <w:b/>
+                <w:bCs/>
+                <w:sz w:val="32"/>
+                <w:szCs w:val="32"/>
+                <w:cs/>
+                <w:lang w:bidi="ta-IN"/>
+              </w:rPr>
+              <w:t>:</w:t>
+            </w:r>
+            <w:r>
+              <w:rPr>
+                <w:rFonts w:ascii="Latha" w:hAnsi="Latha" w:cs="Latha"/>
+                <w:sz w:val="28"/>
+                <w:szCs w:val="28"/>
+                <w:cs/>
+                <w:lang w:bidi="ta-IN"/>
+              </w:rPr>
+              <w:t xml:space="preserve"> </w:t>
+            </w:r>
+            <w:r>
+              <w:rPr>
+                <w:rFonts w:ascii="Latha" w:hAnsi="Latha" w:cs="Latha"/>
+                <w:sz w:val="28"/>
+                <w:szCs w:val="28"/>
+              </w:rPr>
+              <w:t xml:space="preserve">-- </w:t>
+            </w:r>
+            <w:r>
+              <w:rPr>
+                <w:rFonts w:ascii="Latha" w:hAnsi="Latha" w:cs="Latha"/>
+                <w:sz w:val="28"/>
+                <w:szCs w:val="28"/>
+                <w:cs/>
+                <w:lang w:bidi="ta-IN"/>
+              </w:rPr>
+              <w:t>ஸ்தூ</w:t>
+            </w:r>
+            <w:r>
+              <w:rPr>
+                <w:rFonts w:ascii="BRH Tamil Tab Extra" w:hAnsi="BRH Tamil Tab Extra" w:cs="Latha"/>
+                <w:b/>
+                <w:sz w:val="36"/>
+                <w:szCs w:val="28"/>
+              </w:rPr>
+              <w:t>…</w:t>
+            </w:r>
+            <w:r>
+              <w:rPr>
+                <w:rFonts w:ascii="Latha" w:hAnsi="Latha" w:cs="Latha"/>
+                <w:b/>
+                <w:bCs/>
+                <w:position w:val="-12"/>
+                <w:sz w:val="28"/>
+                <w:szCs w:val="28"/>
+                <w:cs/>
+                <w:lang w:bidi="ta-IN"/>
+              </w:rPr>
+              <w:t>2</w:t>
+            </w:r>
+            <w:r>
+              <w:rPr>
+                <w:rFonts w:ascii="Latha" w:hAnsi="Latha" w:cs="Latha"/>
+                <w:sz w:val="28"/>
+                <w:szCs w:val="28"/>
+                <w:cs/>
+                <w:lang w:bidi="ta-IN"/>
+              </w:rPr>
+              <w:t>ணௌ</w:t>
+            </w:r>
+            <w:r>
+              <w:rPr>
+                <w:rFonts w:ascii="BRH Tamil Tab Extra" w:hAnsi="BRH Tamil Tab Extra" w:cs="Latha"/>
+                <w:b/>
+                <w:sz w:val="36"/>
+                <w:szCs w:val="28"/>
+              </w:rPr>
+              <w:t>…</w:t>
+            </w:r>
+            <w:r>
+              <w:rPr>
+                <w:rFonts w:ascii="Latha" w:hAnsi="Latha" w:cs="Latha"/>
+                <w:sz w:val="28"/>
+                <w:szCs w:val="28"/>
+              </w:rPr>
+              <w:t xml:space="preserve"> | </w:t>
+            </w:r>
+          </w:p>
+          <w:p>
+            <w:pPr>
+              <w:spacing w:line="264" w:lineRule="auto"/>
+              <w:rPr>
+                <w:rFonts w:ascii="BRH Devanagari Extra" w:hAnsi="BRH Devanagari Extra" w:cs="BRH Devanagari Extra"/>
+                <w:sz w:val="36"/>
+                <w:szCs w:val="36"/>
+              </w:rPr>
+            </w:pPr>
+            <w:r>
+              <w:rPr>
+                <w:rFonts w:ascii="Latha" w:hAnsi="Latha" w:cs="Latha"/>
+                <w:sz w:val="28"/>
+                <w:szCs w:val="28"/>
+                <w:cs/>
+                <w:lang w:bidi="ta-IN"/>
+              </w:rPr>
+              <w:t>உதி</w:t>
+            </w:r>
+            <w:r>
+              <w:rPr>
+                <w:rFonts w:ascii="BRH Tamil Tab Extra" w:hAnsi="BRH Tamil Tab Extra" w:cs="Latha"/>
+                <w:b/>
+                <w:sz w:val="36"/>
+                <w:szCs w:val="28"/>
+              </w:rPr>
+              <w:t>†</w:t>
+            </w:r>
+            <w:r>
+              <w:rPr>
+                <w:rFonts w:ascii="Latha" w:hAnsi="Latha" w:cs="Latha"/>
+                <w:b/>
+                <w:bCs/>
+                <w:position w:val="-12"/>
+                <w:sz w:val="28"/>
+                <w:szCs w:val="28"/>
+                <w:cs/>
+                <w:lang w:bidi="ta-IN"/>
+              </w:rPr>
+              <w:t>3</w:t>
+            </w:r>
+            <w:r>
+              <w:rPr>
+                <w:rFonts w:ascii="Latha" w:hAnsi="Latha" w:cs="Latha"/>
+                <w:sz w:val="28"/>
+                <w:szCs w:val="28"/>
+                <w:cs/>
+                <w:lang w:bidi="ta-IN"/>
+              </w:rPr>
+              <w:t>தா</w:t>
+            </w:r>
+            <w:r>
+              <w:rPr>
+                <w:rFonts w:ascii="BRH Tamil Tab Extra" w:hAnsi="BRH Tamil Tab Extra" w:cs="Latha"/>
+                <w:b/>
+                <w:sz w:val="36"/>
+                <w:szCs w:val="28"/>
+              </w:rPr>
+              <w:t>…</w:t>
+            </w:r>
+            <w:r>
+              <w:rPr>
+                <w:rFonts w:ascii="Latha" w:hAnsi="Latha" w:cs="Latha"/>
+                <w:sz w:val="28"/>
+                <w:szCs w:val="28"/>
+                <w:cs/>
+                <w:lang w:bidi="ta-IN"/>
+              </w:rPr>
+              <w:t>வி</w:t>
+            </w:r>
+            <w:r>
+              <w:rPr>
+                <w:rFonts w:ascii="Latha" w:hAnsi="Latha" w:cs="Latha"/>
+                <w:sz w:val="28"/>
+                <w:szCs w:val="28"/>
+                <w:highlight w:val="yellow"/>
+                <w:cs/>
+                <w:lang w:bidi="ta-IN"/>
+              </w:rPr>
+              <w:t>யு</w:t>
+            </w:r>
+            <w:r>
+              <w:rPr>
+                <w:rFonts w:ascii="Latha" w:hAnsi="Latha" w:cs="Latha"/>
+                <w:sz w:val="28"/>
+                <w:szCs w:val="28"/>
+                <w:cs/>
+                <w:lang w:bidi="ta-IN"/>
+              </w:rPr>
+              <w:t xml:space="preserve">த் </w:t>
+            </w:r>
+            <w:r>
+              <w:rPr>
+                <w:rFonts w:ascii="Latha" w:hAnsi="Latha" w:cs="Latha"/>
+                <w:sz w:val="28"/>
+                <w:szCs w:val="28"/>
+              </w:rPr>
+              <w:t xml:space="preserve">-- </w:t>
+            </w:r>
+            <w:r>
+              <w:rPr>
+                <w:rFonts w:ascii="Latha" w:hAnsi="Latha" w:cs="Latha"/>
+                <w:sz w:val="28"/>
+                <w:szCs w:val="28"/>
+                <w:cs/>
+                <w:lang w:bidi="ta-IN"/>
+              </w:rPr>
+              <w:t>இ</w:t>
+            </w:r>
+            <w:r>
+              <w:rPr>
+                <w:rFonts w:ascii="BRH Tamil Tab Extra" w:hAnsi="BRH Tamil Tab Extra" w:cs="Latha"/>
+                <w:b/>
+                <w:sz w:val="36"/>
+                <w:szCs w:val="28"/>
+              </w:rPr>
+              <w:t>…</w:t>
+            </w:r>
+            <w:r>
+              <w:rPr>
+                <w:rFonts w:ascii="Latha" w:hAnsi="Latha" w:cs="Latha"/>
+                <w:sz w:val="28"/>
+                <w:szCs w:val="28"/>
+                <w:cs/>
+                <w:lang w:bidi="ta-IN"/>
+              </w:rPr>
+              <w:t>தௌ</w:t>
+            </w:r>
+            <w:r>
+              <w:rPr>
+                <w:rFonts w:ascii="BRH Tamil Tab Extra" w:hAnsi="BRH Tamil Tab Extra" w:cs="Latha"/>
+                <w:b/>
+                <w:sz w:val="36"/>
+                <w:szCs w:val="28"/>
+              </w:rPr>
+              <w:t>…</w:t>
+            </w:r>
+            <w:r>
+              <w:rPr>
+                <w:rFonts w:ascii="Latha" w:hAnsi="Latha" w:cs="Latha"/>
+                <w:sz w:val="28"/>
+                <w:szCs w:val="28"/>
+              </w:rPr>
+              <w:t xml:space="preserve"> |</w:t>
+            </w:r>
+          </w:p>
+        </w:tc>
+        <w:tc>
+          <w:tcPr>
+            <w:tcW w:w="5528" w:type="dxa"/>
+            <w:tcBorders>
+              <w:top w:val="single" w:sz="4" w:space="0" w:color="000000"/>
+              <w:left w:val="single" w:sz="4" w:space="0" w:color="000000"/>
+              <w:bottom w:val="single" w:sz="4" w:space="0" w:color="000000"/>
+              <w:right w:val="single" w:sz="4" w:space="0" w:color="000000"/>
+            </w:tcBorders>
+            <w:shd w:val="clear" w:color="auto" w:fill="auto"/>
+          </w:tcPr>
+          <w:p>
+            <w:pPr>
+              <w:autoSpaceDE w:val="0"/>
+              <w:autoSpaceDN w:val="0"/>
+              <w:adjustRightInd w:val="0"/>
+              <w:spacing w:before="0" w:line="240" w:lineRule="auto"/>
+              <w:rPr>
+                <w:rFonts w:ascii="Latha" w:hAnsi="Latha" w:cs="Latha"/>
+                <w:sz w:val="28"/>
+                <w:szCs w:val="28"/>
+              </w:rPr>
+            </w:pPr>
+            <w:r>
+              <w:rPr>
+                <w:rFonts w:ascii="Latha" w:hAnsi="Latha" w:cs="Latha"/>
+                <w:sz w:val="28"/>
+                <w:szCs w:val="28"/>
+                <w:cs/>
+                <w:lang w:bidi="ta-IN"/>
+              </w:rPr>
+              <w:t>அய</w:t>
+            </w:r>
+            <w:r>
+              <w:rPr>
+                <w:rFonts w:ascii="BRH Tamil Tab Extra" w:hAnsi="BRH Tamil Tab Extra" w:cs="Latha"/>
+                <w:b/>
+                <w:sz w:val="36"/>
+                <w:szCs w:val="28"/>
+              </w:rPr>
+              <w:t>†</w:t>
+            </w:r>
+            <w:r>
+              <w:rPr>
+                <w:rFonts w:ascii="Latha" w:hAnsi="Latha" w:cs="Latha"/>
+                <w:b/>
+                <w:bCs/>
+                <w:sz w:val="32"/>
+                <w:szCs w:val="32"/>
+                <w:cs/>
+                <w:lang w:bidi="ta-IN"/>
+              </w:rPr>
+              <w:t>:</w:t>
+            </w:r>
+            <w:r>
+              <w:rPr>
+                <w:rFonts w:ascii="Latha" w:hAnsi="Latha" w:cs="Latha"/>
+                <w:sz w:val="28"/>
+                <w:szCs w:val="28"/>
+                <w:cs/>
+                <w:lang w:bidi="ta-IN"/>
+              </w:rPr>
+              <w:t>ஸ்தூ</w:t>
+            </w:r>
+            <w:r>
+              <w:rPr>
+                <w:rFonts w:ascii="Latha" w:hAnsi="Latha" w:cs="Latha"/>
+                <w:b/>
+                <w:bCs/>
+                <w:position w:val="-12"/>
+                <w:sz w:val="28"/>
+                <w:szCs w:val="28"/>
+                <w:cs/>
+                <w:lang w:bidi="ta-IN"/>
+              </w:rPr>
+              <w:t>2</w:t>
+            </w:r>
+            <w:r>
+              <w:rPr>
+                <w:rFonts w:ascii="Latha" w:hAnsi="Latha" w:cs="Latha"/>
+                <w:sz w:val="28"/>
+                <w:szCs w:val="28"/>
+                <w:cs/>
+                <w:lang w:bidi="ta-IN"/>
+              </w:rPr>
+              <w:t>ணா</w:t>
+            </w:r>
+            <w:r>
+              <w:rPr>
+                <w:rFonts w:ascii="BRH Tamil Tab Extra" w:hAnsi="BRH Tamil Tab Extra" w:cs="Latha"/>
+                <w:b/>
+                <w:sz w:val="36"/>
+                <w:szCs w:val="28"/>
+              </w:rPr>
+              <w:t>…</w:t>
+            </w:r>
+            <w:r>
+              <w:rPr>
+                <w:rFonts w:ascii="Latha" w:hAnsi="Latha" w:cs="Latha"/>
+                <w:sz w:val="28"/>
+                <w:szCs w:val="28"/>
+                <w:cs/>
+                <w:lang w:bidi="ta-IN"/>
+              </w:rPr>
+              <w:t>வி</w:t>
+            </w:r>
+            <w:bookmarkStart w:id="0" w:name="_Hlk121949497"/>
+            <w:r>
+              <w:rPr>
+                <w:rFonts w:ascii="Latha" w:hAnsi="Latha" w:cs="Latha"/>
+                <w:sz w:val="28"/>
+                <w:szCs w:val="28"/>
+                <w:highlight w:val="green"/>
+                <w:cs/>
+                <w:lang w:bidi="ta-IN"/>
+              </w:rPr>
+              <w:t>த்ய</w:t>
+            </w:r>
+            <w:bookmarkEnd w:id="0"/>
+            <w:r>
+              <w:rPr>
+                <w:rFonts w:ascii="Latha" w:hAnsi="Latha" w:cs="Latha"/>
+                <w:sz w:val="28"/>
+                <w:szCs w:val="28"/>
+                <w:cs/>
+                <w:lang w:bidi="ta-IN"/>
+              </w:rPr>
+              <w:t>ய</w:t>
+            </w:r>
+            <w:r>
+              <w:rPr>
+                <w:rFonts w:ascii="BRH Tamil Tab Extra" w:hAnsi="BRH Tamil Tab Extra" w:cs="Latha"/>
+                <w:b/>
+                <w:sz w:val="36"/>
+                <w:szCs w:val="28"/>
+              </w:rPr>
+              <w:t>†</w:t>
+            </w:r>
+            <w:r>
+              <w:rPr>
+                <w:rFonts w:ascii="Latha" w:hAnsi="Latha" w:cs="Latha"/>
+                <w:b/>
+                <w:bCs/>
+                <w:sz w:val="32"/>
+                <w:szCs w:val="32"/>
+                <w:cs/>
+                <w:lang w:bidi="ta-IN"/>
+              </w:rPr>
+              <w:t>:</w:t>
+            </w:r>
+            <w:r>
+              <w:rPr>
+                <w:rFonts w:ascii="Latha" w:hAnsi="Latha" w:cs="Latha"/>
+                <w:sz w:val="28"/>
+                <w:szCs w:val="28"/>
+                <w:cs/>
+                <w:lang w:bidi="ta-IN"/>
+              </w:rPr>
+              <w:t xml:space="preserve"> </w:t>
+            </w:r>
+            <w:r>
+              <w:rPr>
+                <w:rFonts w:ascii="Latha" w:hAnsi="Latha" w:cs="Latha"/>
+                <w:sz w:val="28"/>
+                <w:szCs w:val="28"/>
+              </w:rPr>
+              <w:t xml:space="preserve">-- </w:t>
+            </w:r>
+            <w:r>
+              <w:rPr>
+                <w:rFonts w:ascii="Latha" w:hAnsi="Latha" w:cs="Latha"/>
+                <w:sz w:val="28"/>
+                <w:szCs w:val="28"/>
+                <w:cs/>
+                <w:lang w:bidi="ta-IN"/>
+              </w:rPr>
+              <w:t>ஸ்தூ</w:t>
+            </w:r>
+            <w:r>
+              <w:rPr>
+                <w:rFonts w:ascii="BRH Tamil Tab Extra" w:hAnsi="BRH Tamil Tab Extra" w:cs="Latha"/>
+                <w:b/>
+                <w:sz w:val="36"/>
+                <w:szCs w:val="28"/>
+              </w:rPr>
+              <w:t>…</w:t>
+            </w:r>
+            <w:r>
+              <w:rPr>
+                <w:rFonts w:ascii="Latha" w:hAnsi="Latha" w:cs="Latha"/>
+                <w:b/>
+                <w:bCs/>
+                <w:position w:val="-12"/>
+                <w:sz w:val="28"/>
+                <w:szCs w:val="28"/>
+                <w:cs/>
+                <w:lang w:bidi="ta-IN"/>
+              </w:rPr>
+              <w:t>2</w:t>
+            </w:r>
+            <w:r>
+              <w:rPr>
+                <w:rFonts w:ascii="Latha" w:hAnsi="Latha" w:cs="Latha"/>
+                <w:sz w:val="28"/>
+                <w:szCs w:val="28"/>
+                <w:cs/>
+                <w:lang w:bidi="ta-IN"/>
+              </w:rPr>
+              <w:t>ணௌ</w:t>
+            </w:r>
+            <w:r>
+              <w:rPr>
+                <w:rFonts w:ascii="BRH Tamil Tab Extra" w:hAnsi="BRH Tamil Tab Extra" w:cs="Latha"/>
+                <w:b/>
+                <w:sz w:val="36"/>
+                <w:szCs w:val="28"/>
+              </w:rPr>
+              <w:t>…</w:t>
+            </w:r>
+            <w:r>
+              <w:rPr>
+                <w:rFonts w:ascii="Latha" w:hAnsi="Latha" w:cs="Latha"/>
+                <w:sz w:val="28"/>
+                <w:szCs w:val="28"/>
+              </w:rPr>
+              <w:t xml:space="preserve"> |</w:t>
+            </w:r>
+          </w:p>
+          <w:p>
+            <w:pPr>
+              <w:autoSpaceDE w:val="0"/>
+              <w:autoSpaceDN w:val="0"/>
+              <w:adjustRightInd w:val="0"/>
+              <w:spacing w:before="0" w:line="240" w:lineRule="auto"/>
+              <w:rPr>
+                <w:rFonts w:ascii="BRH Devanagari Extra" w:hAnsi="BRH Devanagari Extra" w:cs="BRH Devanagari Extra"/>
+                <w:sz w:val="40"/>
+                <w:szCs w:val="40"/>
+              </w:rPr>
+            </w:pPr>
+            <w:r>
+              <w:rPr>
+                <w:rFonts w:ascii="Latha" w:hAnsi="Latha" w:cs="Latha"/>
+                <w:sz w:val="28"/>
+                <w:szCs w:val="28"/>
+                <w:cs/>
+                <w:lang w:bidi="ta-IN"/>
+              </w:rPr>
+              <w:t>உதி</w:t>
+            </w:r>
+            <w:r>
+              <w:rPr>
+                <w:rFonts w:ascii="BRH Tamil Tab Extra" w:hAnsi="BRH Tamil Tab Extra" w:cs="Latha"/>
+                <w:b/>
+                <w:sz w:val="36"/>
+                <w:szCs w:val="28"/>
+              </w:rPr>
+              <w:t>†</w:t>
+            </w:r>
+            <w:r>
+              <w:rPr>
+                <w:rFonts w:ascii="Latha" w:hAnsi="Latha" w:cs="Latha"/>
+                <w:b/>
+                <w:bCs/>
+                <w:position w:val="-12"/>
+                <w:sz w:val="28"/>
+                <w:szCs w:val="28"/>
+                <w:cs/>
+                <w:lang w:bidi="ta-IN"/>
+              </w:rPr>
+              <w:t>3</w:t>
+            </w:r>
+            <w:r>
+              <w:rPr>
+                <w:rFonts w:ascii="Latha" w:hAnsi="Latha" w:cs="Latha"/>
+                <w:sz w:val="28"/>
+                <w:szCs w:val="28"/>
+                <w:cs/>
+                <w:lang w:bidi="ta-IN"/>
+              </w:rPr>
+              <w:t>தா</w:t>
+            </w:r>
+            <w:r>
+              <w:rPr>
+                <w:rFonts w:ascii="BRH Tamil Tab Extra" w:hAnsi="BRH Tamil Tab Extra" w:cs="Latha"/>
+                <w:b/>
+                <w:sz w:val="36"/>
+                <w:szCs w:val="28"/>
+              </w:rPr>
+              <w:t>…</w:t>
+            </w:r>
+            <w:r>
+              <w:rPr>
+                <w:rFonts w:ascii="Latha" w:hAnsi="Latha" w:cs="Latha"/>
+                <w:sz w:val="28"/>
+                <w:szCs w:val="28"/>
+                <w:cs/>
+                <w:lang w:bidi="ta-IN"/>
+              </w:rPr>
+              <w:t>வி</w:t>
+            </w:r>
+            <w:r>
+              <w:rPr>
+                <w:rFonts w:ascii="Latha" w:hAnsi="Latha" w:cs="Latha"/>
+                <w:sz w:val="28"/>
+                <w:szCs w:val="28"/>
+                <w:highlight w:val="green"/>
+                <w:cs/>
+                <w:lang w:bidi="ta-IN"/>
+              </w:rPr>
+              <w:t>த்</w:t>
+            </w:r>
+            <w:r>
+              <w:rPr>
+                <w:rFonts w:ascii="Latha" w:hAnsi="Latha" w:cs="Latha"/>
+                <w:sz w:val="28"/>
+                <w:szCs w:val="28"/>
+                <w:highlight w:val="green"/>
+                <w:cs/>
+                <w:lang w:bidi="ta-IN"/>
+              </w:rPr>
+              <w:t>யு</w:t>
+            </w:r>
+            <w:r>
+              <w:rPr>
+                <w:rFonts w:ascii="Latha" w:hAnsi="Latha" w:cs="Latha"/>
+                <w:sz w:val="28"/>
+                <w:szCs w:val="28"/>
+                <w:cs/>
+                <w:lang w:bidi="ta-IN"/>
+              </w:rPr>
+              <w:t xml:space="preserve">த் </w:t>
+            </w:r>
+            <w:r>
+              <w:rPr>
+                <w:rFonts w:ascii="Latha" w:hAnsi="Latha" w:cs="Latha"/>
+                <w:sz w:val="28"/>
+                <w:szCs w:val="28"/>
+              </w:rPr>
+              <w:t xml:space="preserve">-- </w:t>
+            </w:r>
+            <w:r>
+              <w:rPr>
+                <w:rFonts w:ascii="Latha" w:hAnsi="Latha" w:cs="Latha"/>
+                <w:sz w:val="28"/>
+                <w:szCs w:val="28"/>
+                <w:cs/>
+                <w:lang w:bidi="ta-IN"/>
+              </w:rPr>
+              <w:t>இ</w:t>
+            </w:r>
+            <w:r>
+              <w:rPr>
+                <w:rFonts w:ascii="BRH Tamil Tab Extra" w:hAnsi="BRH Tamil Tab Extra" w:cs="Latha"/>
+                <w:b/>
+                <w:sz w:val="36"/>
+                <w:szCs w:val="28"/>
+              </w:rPr>
+              <w:t>…</w:t>
+            </w:r>
+            <w:r>
+              <w:rPr>
+                <w:rFonts w:ascii="Latha" w:hAnsi="Latha" w:cs="Latha"/>
+                <w:sz w:val="28"/>
+                <w:szCs w:val="28"/>
+                <w:cs/>
+                <w:lang w:bidi="ta-IN"/>
+              </w:rPr>
+              <w:t>தௌ</w:t>
+            </w:r>
+            <w:r>
+              <w:rPr>
+                <w:rFonts w:ascii="BRH Tamil Tab Extra" w:hAnsi="BRH Tamil Tab Extra" w:cs="Latha"/>
+                <w:b/>
+                <w:sz w:val="36"/>
+                <w:szCs w:val="28"/>
+              </w:rPr>
+              <w:t>…</w:t>
+            </w:r>
+            <w:r>
+              <w:rPr>
+                <w:rFonts w:ascii="Latha" w:hAnsi="Latha" w:cs="Latha"/>
+                <w:sz w:val="28"/>
+                <w:szCs w:val="28"/>
+              </w:rPr>
+              <w:t xml:space="preserve"> | </w:t>
+            </w:r>
+            <w:r>
+              <w:rPr>
+                <w:rFonts w:ascii="Latha" w:hAnsi="Latha" w:cs="Latha"/>
+                <w:sz w:val="28"/>
+                <w:szCs w:val="28"/>
+              </w:rPr>
+              <w:t xml:space="preserve"> </w:t>
+            </w:r>
+          </w:p>
+        </w:tc>
+      </w:tr>
+      <w:tr>
+        <w:trPr>
+          <w:trHeight w:val="1202"/>
+        </w:trPr>
+        <w:tc>
+          <w:tcPr>
+            <w:tcW w:w="3310" w:type="dxa"/>
+            <w:tcBorders>
+              <w:top w:val="single" w:sz="4" w:space="0" w:color="000000"/>
+              <w:left w:val="single" w:sz="4" w:space="0" w:color="000000"/>
+              <w:bottom w:val="single" w:sz="4" w:space="0" w:color="000000"/>
+              <w:right w:val="single" w:sz="4" w:space="0" w:color="000000"/>
+            </w:tcBorders>
+            <w:shd w:val="clear" w:color="auto" w:fill="auto"/>
+          </w:tcPr>
+          <w:p>
+            <w:pPr>
+              <w:widowControl w:val="0"/>
+              <w:autoSpaceDE w:val="0"/>
+              <w:autoSpaceDN w:val="0"/>
+              <w:adjustRightInd w:val="0"/>
+              <w:spacing w:before="0" w:line="240" w:lineRule="auto"/>
+              <w:rPr>
+                <w:rFonts w:cs="Arial"/>
+                <w:b/>
+                <w:bCs/>
+                <w:sz w:val="28"/>
+                <w:szCs w:val="28"/>
+              </w:rPr>
+            </w:pPr>
+            <w:r>
+              <w:rPr>
+                <w:rFonts w:cs="Arial"/>
+                <w:b/>
+                <w:bCs/>
+                <w:sz w:val="28"/>
+                <w:szCs w:val="28"/>
+              </w:rPr>
+              <w:t>TS 1.8.</w:t>
+            </w:r>
+            <w:r>
+              <w:rPr>
+                <w:rFonts w:cs="Arial"/>
+                <w:b/>
+                <w:bCs/>
+                <w:sz w:val="28"/>
+                <w:szCs w:val="28"/>
+              </w:rPr>
+              <w:t>19</w:t>
+            </w:r>
+            <w:r>
+              <w:rPr>
+                <w:rFonts w:cs="Arial"/>
+                <w:b/>
+                <w:bCs/>
+                <w:sz w:val="28"/>
+                <w:szCs w:val="28"/>
+              </w:rPr>
+              <w:t>.</w:t>
+            </w:r>
+            <w:r>
+              <w:rPr>
+                <w:rFonts w:cs="Arial"/>
+                <w:b/>
+                <w:bCs/>
+                <w:sz w:val="28"/>
+                <w:szCs w:val="28"/>
+              </w:rPr>
+              <w:t>1</w:t>
+            </w:r>
+            <w:r>
+              <w:rPr>
+                <w:rFonts w:cs="Arial"/>
+                <w:b/>
+                <w:bCs/>
+                <w:sz w:val="28"/>
+                <w:szCs w:val="28"/>
+              </w:rPr>
+              <w:t>– Padam</w:t>
+            </w:r>
+          </w:p>
+          <w:p>
+            <w:pPr>
+              <w:widowControl w:val="0"/>
+              <w:autoSpaceDE w:val="0"/>
+              <w:autoSpaceDN w:val="0"/>
+              <w:adjustRightInd w:val="0"/>
+              <w:spacing w:before="0" w:line="240" w:lineRule="auto"/>
+              <w:rPr>
+                <w:rFonts w:cs="Arial"/>
+                <w:b/>
+                <w:bCs/>
+                <w:sz w:val="28"/>
+                <w:szCs w:val="28"/>
+              </w:rPr>
+            </w:pPr>
+            <w:r>
+              <w:rPr>
+                <w:rFonts w:cs="Arial"/>
+                <w:b/>
+                <w:bCs/>
+                <w:sz w:val="28"/>
+                <w:szCs w:val="28"/>
+              </w:rPr>
+              <w:t xml:space="preserve">Padam No. </w:t>
+            </w:r>
+            <w:r>
+              <w:rPr>
+                <w:rFonts w:cs="Arial"/>
+                <w:b/>
+                <w:bCs/>
+                <w:sz w:val="28"/>
+                <w:szCs w:val="28"/>
+              </w:rPr>
+              <w:t>–</w:t>
+            </w:r>
+            <w:r>
+              <w:rPr>
+                <w:rFonts w:cs="Arial"/>
+                <w:b/>
+                <w:bCs/>
+                <w:sz w:val="28"/>
+                <w:szCs w:val="28"/>
+              </w:rPr>
+              <w:t xml:space="preserve"> </w:t>
+            </w:r>
+            <w:r>
+              <w:rPr>
+                <w:rFonts w:cs="Arial"/>
+                <w:b/>
+                <w:bCs/>
+                <w:sz w:val="28"/>
+                <w:szCs w:val="28"/>
+              </w:rPr>
+              <w:t>14</w:t>
+            </w:r>
+          </w:p>
+          <w:p>
+            <w:pPr>
+              <w:widowControl w:val="0"/>
+              <w:autoSpaceDE w:val="0"/>
+              <w:autoSpaceDN w:val="0"/>
+              <w:adjustRightInd w:val="0"/>
+              <w:spacing w:before="0" w:line="240" w:lineRule="auto"/>
+              <w:rPr>
+                <w:rFonts w:cs="Arial"/>
+                <w:b/>
+                <w:bCs/>
+                <w:sz w:val="28"/>
+                <w:szCs w:val="28"/>
+              </w:rPr>
+            </w:pPr>
+            <w:r>
+              <w:rPr>
+                <w:rFonts w:cs="Arial"/>
+                <w:b/>
+                <w:bCs/>
+                <w:sz w:val="28"/>
+                <w:szCs w:val="28"/>
+              </w:rPr>
+              <w:t xml:space="preserve">Panchaati No. </w:t>
+            </w:r>
+            <w:proofErr w:type="gramStart"/>
+            <w:r>
+              <w:rPr>
+                <w:rFonts w:cs="Arial"/>
+                <w:b/>
+                <w:bCs/>
+                <w:sz w:val="28"/>
+                <w:szCs w:val="28"/>
+              </w:rPr>
+              <w:t xml:space="preserve">-  </w:t>
+            </w:r>
+            <w:r>
+              <w:rPr>
+                <w:rFonts w:cs="Arial"/>
+                <w:b/>
+                <w:bCs/>
+                <w:sz w:val="28"/>
+                <w:szCs w:val="28"/>
+              </w:rPr>
+              <w:t>35</w:t>
+            </w:r>
+            <w:proofErr w:type="gramEnd"/>
+          </w:p>
+        </w:tc>
+        <w:tc>
+          <w:tcPr>
+            <w:tcW w:w="5387" w:type="dxa"/>
+            <w:tcBorders>
+              <w:top w:val="single" w:sz="4" w:space="0" w:color="000000"/>
+              <w:left w:val="single" w:sz="4" w:space="0" w:color="000000"/>
+              <w:bottom w:val="single" w:sz="4" w:space="0" w:color="000000"/>
+              <w:right w:val="single" w:sz="4" w:space="0" w:color="000000"/>
+            </w:tcBorders>
+            <w:shd w:val="clear" w:color="auto" w:fill="auto"/>
+          </w:tcPr>
+          <w:p>
+            <w:pPr>
+              <w:spacing w:line="264" w:lineRule="auto"/>
+              <w:rPr>
+                <w:rFonts w:ascii="Latha" w:hAnsi="Latha" w:cs="Latha"/>
+                <w:sz w:val="28"/>
+                <w:szCs w:val="28"/>
+                <w:lang w:bidi="ta-IN"/>
+              </w:rPr>
+            </w:pPr>
+            <w:r>
+              <w:rPr>
+                <w:rFonts w:ascii="Latha" w:hAnsi="Latha" w:cs="Latha"/>
+                <w:sz w:val="28"/>
+                <w:szCs w:val="28"/>
+                <w:cs/>
+                <w:lang w:bidi="ta-IN"/>
+              </w:rPr>
+              <w:t>ப</w:t>
+            </w:r>
+            <w:r>
+              <w:rPr>
+                <w:rFonts w:ascii="BRH Tamil Tab Extra" w:hAnsi="BRH Tamil Tab Extra" w:cs="Latha"/>
+                <w:b/>
+                <w:sz w:val="36"/>
+                <w:szCs w:val="28"/>
+              </w:rPr>
+              <w:t>…</w:t>
+            </w:r>
+            <w:r>
+              <w:rPr>
+                <w:rFonts w:ascii="Latha" w:hAnsi="Latha" w:cs="Latha"/>
+                <w:sz w:val="28"/>
+                <w:szCs w:val="28"/>
+                <w:cs/>
+                <w:lang w:bidi="ta-IN"/>
+              </w:rPr>
+              <w:t>ஷ்</w:t>
+            </w:r>
+            <w:r>
+              <w:rPr>
+                <w:rFonts w:ascii="Latha" w:hAnsi="Latha" w:cs="Latha"/>
+                <w:sz w:val="28"/>
+                <w:szCs w:val="28"/>
+                <w:highlight w:val="yellow"/>
+                <w:cs/>
+                <w:lang w:bidi="ta-IN"/>
+              </w:rPr>
+              <w:t>டௌ</w:t>
+            </w:r>
+            <w:r>
+              <w:rPr>
+                <w:rFonts w:ascii="BRH Tamil Tab Extra" w:hAnsi="BRH Tamil Tab Extra" w:cs="Latha"/>
+                <w:b/>
+                <w:sz w:val="36"/>
+                <w:szCs w:val="28"/>
+              </w:rPr>
+              <w:t>…</w:t>
+            </w:r>
+            <w:r>
+              <w:rPr>
+                <w:rFonts w:ascii="Latha" w:hAnsi="Latha" w:cs="Latha"/>
+                <w:sz w:val="28"/>
+                <w:szCs w:val="28"/>
+                <w:cs/>
+                <w:lang w:bidi="ta-IN"/>
+              </w:rPr>
+              <w:t xml:space="preserve">ஹீ </w:t>
+            </w:r>
+            <w:r>
+              <w:rPr>
+                <w:rFonts w:ascii="Latha" w:hAnsi="Latha" w:cs="Latha"/>
+                <w:sz w:val="28"/>
+                <w:szCs w:val="28"/>
+              </w:rPr>
+              <w:t xml:space="preserve">| </w:t>
+            </w:r>
+            <w:r>
+              <w:rPr>
+                <w:rFonts w:ascii="Latha" w:hAnsi="Latha" w:cs="Latha"/>
+                <w:sz w:val="28"/>
+                <w:szCs w:val="28"/>
+                <w:cs/>
+                <w:lang w:bidi="ta-IN"/>
+              </w:rPr>
+              <w:t>த</w:t>
+            </w:r>
+            <w:r>
+              <w:rPr>
+                <w:rFonts w:ascii="Latha" w:hAnsi="Latha" w:cs="Latha"/>
+                <w:b/>
+                <w:bCs/>
+                <w:position w:val="-12"/>
+                <w:sz w:val="28"/>
+                <w:szCs w:val="28"/>
+                <w:cs/>
+                <w:lang w:bidi="ta-IN"/>
+              </w:rPr>
+              <w:t>3</w:t>
+            </w:r>
+            <w:r>
+              <w:rPr>
+                <w:rFonts w:ascii="Latha" w:hAnsi="Latha" w:cs="Latha"/>
+                <w:sz w:val="28"/>
+                <w:szCs w:val="28"/>
+                <w:cs/>
+                <w:lang w:bidi="ta-IN"/>
+              </w:rPr>
+              <w:t>க்ஷி</w:t>
+            </w:r>
+            <w:r>
+              <w:rPr>
+                <w:rFonts w:ascii="BRH Tamil Tab Extra" w:hAnsi="BRH Tamil Tab Extra" w:cs="Latha"/>
+                <w:b/>
+                <w:sz w:val="36"/>
+                <w:szCs w:val="28"/>
+              </w:rPr>
+              <w:t>†</w:t>
+            </w:r>
+            <w:r>
+              <w:rPr>
+                <w:rFonts w:ascii="Latha" w:hAnsi="Latha" w:cs="Latha"/>
+                <w:sz w:val="28"/>
+                <w:szCs w:val="28"/>
+                <w:cs/>
+                <w:lang w:bidi="ta-IN"/>
+              </w:rPr>
+              <w:t xml:space="preserve">ணா </w:t>
+            </w:r>
+            <w:r>
+              <w:rPr>
+                <w:rFonts w:ascii="Latha" w:hAnsi="Latha" w:cs="Latha"/>
+                <w:sz w:val="28"/>
+                <w:szCs w:val="28"/>
+              </w:rPr>
+              <w:t xml:space="preserve">| </w:t>
+            </w:r>
+            <w:r>
+              <w:rPr>
+                <w:rFonts w:ascii="Latha" w:hAnsi="Latha" w:cs="Latha"/>
+                <w:sz w:val="28"/>
+                <w:szCs w:val="28"/>
+              </w:rPr>
+              <w:br/>
+            </w:r>
+          </w:p>
+        </w:tc>
+        <w:tc>
+          <w:tcPr>
+            <w:tcW w:w="5528" w:type="dxa"/>
+            <w:tcBorders>
+              <w:top w:val="single" w:sz="4" w:space="0" w:color="000000"/>
+              <w:left w:val="single" w:sz="4" w:space="0" w:color="000000"/>
+              <w:bottom w:val="single" w:sz="4" w:space="0" w:color="000000"/>
+              <w:right w:val="single" w:sz="4" w:space="0" w:color="000000"/>
+            </w:tcBorders>
+            <w:shd w:val="clear" w:color="auto" w:fill="auto"/>
+          </w:tcPr>
+          <w:p>
+            <w:pPr>
+              <w:autoSpaceDE w:val="0"/>
+              <w:autoSpaceDN w:val="0"/>
+              <w:adjustRightInd w:val="0"/>
+              <w:spacing w:before="0" w:line="240" w:lineRule="auto"/>
+              <w:rPr>
+                <w:rFonts w:ascii="Latha" w:hAnsi="Latha" w:cs="Latha"/>
+                <w:sz w:val="28"/>
+                <w:szCs w:val="28"/>
+                <w:lang w:bidi="ta-IN"/>
+              </w:rPr>
+            </w:pPr>
+            <w:r>
+              <w:rPr>
+                <w:rFonts w:ascii="Latha" w:hAnsi="Latha" w:cs="Latha"/>
+                <w:sz w:val="28"/>
+                <w:szCs w:val="28"/>
+                <w:cs/>
+                <w:lang w:bidi="ta-IN"/>
+              </w:rPr>
+              <w:t>ப</w:t>
+            </w:r>
+            <w:r>
+              <w:rPr>
+                <w:rFonts w:ascii="BRH Tamil Tab Extra" w:hAnsi="BRH Tamil Tab Extra" w:cs="Latha"/>
+                <w:b/>
+                <w:sz w:val="36"/>
+                <w:szCs w:val="28"/>
+              </w:rPr>
+              <w:t>…</w:t>
+            </w:r>
+            <w:r>
+              <w:rPr>
+                <w:rFonts w:ascii="Latha" w:hAnsi="Latha" w:cs="Latha"/>
+                <w:sz w:val="28"/>
+                <w:szCs w:val="28"/>
+                <w:cs/>
+                <w:lang w:bidi="ta-IN"/>
+              </w:rPr>
+              <w:t>ஷ்</w:t>
+            </w:r>
+            <w:r>
+              <w:rPr>
+                <w:rFonts w:ascii="Latha" w:hAnsi="Latha" w:cs="Latha"/>
+                <w:sz w:val="28"/>
+                <w:szCs w:val="28"/>
+                <w:highlight w:val="green"/>
+                <w:cs/>
+                <w:lang w:bidi="ta-IN"/>
+              </w:rPr>
+              <w:t>டௌ</w:t>
+            </w:r>
+            <w:r>
+              <w:rPr>
+                <w:rFonts w:ascii="BRH Tamil Tab Extra" w:hAnsi="BRH Tamil Tab Extra" w:cs="Latha"/>
+                <w:b/>
+                <w:sz w:val="36"/>
+                <w:szCs w:val="28"/>
+              </w:rPr>
+              <w:t>…</w:t>
+            </w:r>
+            <w:r>
+              <w:rPr>
+                <w:rFonts w:ascii="BRH Tamil Tab Extra" w:hAnsi="BRH Tamil Tab Extra"/>
+                <w:b/>
+                <w:sz w:val="36"/>
+                <w:szCs w:val="28"/>
+              </w:rPr>
+              <w:t>…</w:t>
+            </w:r>
+            <w:r>
+              <w:rPr>
+                <w:rFonts w:ascii="Latha" w:hAnsi="Latha" w:cs="Latha" w:hint="cs"/>
+                <w:b/>
+                <w:bCs/>
+                <w:position w:val="-12"/>
+                <w:sz w:val="28"/>
+                <w:szCs w:val="28"/>
+                <w:highlight w:val="green"/>
+                <w:cs/>
+                <w:lang w:bidi="ta-IN"/>
+              </w:rPr>
+              <w:t>2</w:t>
+            </w:r>
+            <w:r>
+              <w:rPr>
+                <w:rFonts w:ascii="Latha" w:hAnsi="Latha" w:cs="Latha"/>
+                <w:sz w:val="28"/>
+                <w:szCs w:val="28"/>
+                <w:cs/>
+                <w:lang w:bidi="ta-IN"/>
+              </w:rPr>
+              <w:t xml:space="preserve">ஹீ </w:t>
+            </w:r>
+            <w:r>
+              <w:rPr>
+                <w:rFonts w:ascii="Latha" w:hAnsi="Latha" w:cs="Latha"/>
+                <w:sz w:val="28"/>
+                <w:szCs w:val="28"/>
+              </w:rPr>
+              <w:t xml:space="preserve">| </w:t>
+            </w:r>
+            <w:r>
+              <w:rPr>
+                <w:rFonts w:ascii="Latha" w:hAnsi="Latha" w:cs="Latha"/>
+                <w:sz w:val="28"/>
+                <w:szCs w:val="28"/>
+                <w:cs/>
+                <w:lang w:bidi="ta-IN"/>
+              </w:rPr>
+              <w:t>த</w:t>
+            </w:r>
+            <w:r>
+              <w:rPr>
+                <w:rFonts w:ascii="Latha" w:hAnsi="Latha" w:cs="Latha"/>
+                <w:b/>
+                <w:bCs/>
+                <w:position w:val="-12"/>
+                <w:sz w:val="28"/>
+                <w:szCs w:val="28"/>
+                <w:cs/>
+                <w:lang w:bidi="ta-IN"/>
+              </w:rPr>
+              <w:t>3</w:t>
+            </w:r>
+            <w:r>
+              <w:rPr>
+                <w:rFonts w:ascii="Latha" w:hAnsi="Latha" w:cs="Latha"/>
+                <w:sz w:val="28"/>
+                <w:szCs w:val="28"/>
+                <w:cs/>
+                <w:lang w:bidi="ta-IN"/>
+              </w:rPr>
+              <w:t>க்ஷி</w:t>
+            </w:r>
+            <w:r>
+              <w:rPr>
+                <w:rFonts w:ascii="BRH Tamil Tab Extra" w:hAnsi="BRH Tamil Tab Extra" w:cs="Latha"/>
+                <w:b/>
+                <w:sz w:val="36"/>
+                <w:szCs w:val="28"/>
+              </w:rPr>
+              <w:t>†</w:t>
+            </w:r>
+            <w:r>
+              <w:rPr>
+                <w:rFonts w:ascii="Latha" w:hAnsi="Latha" w:cs="Latha"/>
+                <w:sz w:val="28"/>
+                <w:szCs w:val="28"/>
+                <w:cs/>
+                <w:lang w:bidi="ta-IN"/>
+              </w:rPr>
+              <w:t xml:space="preserve">ணா </w:t>
+            </w:r>
+            <w:r>
+              <w:rPr>
+                <w:rFonts w:ascii="Latha" w:hAnsi="Latha" w:cs="Latha"/>
+                <w:sz w:val="28"/>
+                <w:szCs w:val="28"/>
+              </w:rPr>
+              <w:t>|</w:t>
+            </w:r>
+          </w:p>
+        </w:tc>
+      </w:tr>
+    </w:tbl>
+    <w:p>
+      <w:pPr>
+        <w:spacing w:before="0" w:line="240" w:lineRule="auto"/>
+        <w:jc w:val="center"/>
+        <w:rPr>
+          <w:b/>
+          <w:bCs/>
+          <w:sz w:val="32"/>
+          <w:szCs w:val="32"/>
+          <w:u w:val="single"/>
+        </w:rPr>
+      </w:pPr>
+    </w:p>
+    <w:p>
+      <w:pPr>
+        <w:spacing w:before="0" w:line="240" w:lineRule="auto"/>
+        <w:jc w:val="center"/>
+        <w:rPr>
+          <w:b/>
+          <w:bCs/>
+          <w:sz w:val="32"/>
+          <w:szCs w:val="32"/>
+          <w:u w:val="single"/>
+        </w:rPr>
+      </w:pPr>
+    </w:p>
+    <w:p>
+      <w:pPr>
+        <w:spacing w:before="0" w:line="240" w:lineRule="auto"/>
+        <w:jc w:val="center"/>
+        <w:rPr>
+          <w:b/>
+          <w:bCs/>
+          <w:sz w:val="32"/>
+          <w:szCs w:val="32"/>
+          <w:u w:val="single"/>
+        </w:rPr>
+      </w:pPr>
+    </w:p>
+    <w:p>
+      <w:pPr>
+        <w:spacing w:before="0" w:line="240" w:lineRule="auto"/>
+        <w:jc w:val="center"/>
+        <w:rPr>
+          <w:b/>
+          <w:bCs/>
+          <w:sz w:val="32"/>
+          <w:szCs w:val="32"/>
+          <w:u w:val="single"/>
+        </w:rPr>
+      </w:pPr>
+    </w:p>
     <w:p>
       <w:pPr>
         <w:spacing w:before="0" w:line="240" w:lineRule="auto"/>
@@ -327,6 +2138,7 @@
                 <w:sz w:val="28"/>
                 <w:szCs w:val="28"/>
               </w:rPr>
+              <w:lastRenderedPageBreak/>
               <w:t>TS 1.8.1</w:t>
             </w:r>
             <w:r>
@@ -2036,7 +3848,6 @@
           <w:szCs w:val="32"/>
           <w:u w:val="single"/>
         </w:rPr>
-        <w:lastRenderedPageBreak/>
         <w:t xml:space="preserve">TS Pada Paatam </w:t>
       </w:r>
       <w:r>
@@ -2210,6 +4021,7 @@
                 <w:sz w:val="32"/>
                 <w:szCs w:val="32"/>
               </w:rPr>
+              <w:lastRenderedPageBreak/>
               <w:t>Reference</w:t>
             </w:r>
           </w:p>
@@ -2236,6 +4048,7 @@
                 <w:sz w:val="32"/>
                 <w:szCs w:val="32"/>
               </w:rPr>
+              <w:lastRenderedPageBreak/>
               <w:t>As Printed</w:t>
             </w:r>
           </w:p>
@@ -4927,7 +6740,6 @@
                 <w:sz w:val="28"/>
                 <w:szCs w:val="28"/>
               </w:rPr>
-              <w:lastRenderedPageBreak/>
               <w:t>TS 1.8.7.2 – Padam</w:t>
             </w:r>
           </w:p>
@@ -5592,6 +7404,7 @@
                 <w:sz w:val="28"/>
                 <w:szCs w:val="28"/>
               </w:rPr>
+              <w:lastRenderedPageBreak/>
               <w:t>TS 1.8.10.1 – Vaakyam</w:t>
             </w:r>
           </w:p>
@@ -11229,7 +13042,6 @@
               </w:rPr>
               <w:t>ஞ்சேமம</w:t>
             </w:r>
-            <w:proofErr w:type="spellStart"/>
             <w:r>
               <w:rPr>
                 <w:rFonts w:ascii="BRH Devanagari Extra" w:hAnsi="BRH Devanagari Extra"/>
@@ -11239,7 +13051,6 @@
               </w:rPr>
               <w:t>óè</w:t>
             </w:r>
-            <w:proofErr w:type="spellEnd"/>
             <w:r>
               <w:rPr>
                 <w:sz w:val="28"/>
@@ -11457,7 +13268,6 @@
               </w:rPr>
               <w:t>ஞ்சேமம</w:t>
             </w:r>
-            <w:proofErr w:type="spellStart"/>
             <w:r>
               <w:rPr>
                 <w:rFonts w:ascii="BRH Devanagari Extra" w:hAnsi="BRH Devanagari Extra"/>
@@ -11467,7 +13277,6 @@
               </w:rPr>
               <w:t>óè</w:t>
             </w:r>
-            <w:proofErr w:type="spellEnd"/>
             <w:r>
               <w:rPr>
                 <w:sz w:val="28"/>
@@ -14014,7 +15823,6 @@
               </w:rPr>
               <w:t>ப</w:t>
             </w:r>
-            <w:proofErr w:type="spellStart"/>
             <w:r>
               <w:rPr>
                 <w:rFonts w:ascii="BRH Devanagari Extra" w:hAnsi="BRH Devanagari Extra"/>
@@ -14024,7 +15832,6 @@
               </w:rPr>
               <w:t>óè</w:t>
             </w:r>
-            <w:proofErr w:type="spellEnd"/>
           </w:p>
         </w:tc>
         <w:tc>
@@ -14150,7 +15957,6 @@
               </w:rPr>
               <w:t>ப</w:t>
             </w:r>
-            <w:proofErr w:type="spellStart"/>
             <w:r>
               <w:rPr>
                 <w:rFonts w:ascii="BRH Devanagari Extra" w:hAnsi="BRH Devanagari Extra"/>
@@ -14160,7 +15966,6 @@
               </w:rPr>
               <w:t>óè</w:t>
             </w:r>
-            <w:proofErr w:type="spellEnd"/>
           </w:p>
         </w:tc>
       </w:tr>
@@ -15322,7 +17127,6 @@
               </w:rPr>
               <w:t>ன்வ</w:t>
             </w:r>
-            <w:proofErr w:type="spellStart"/>
             <w:r>
               <w:rPr>
                 <w:rFonts w:ascii="BRH Devanagari Extra" w:hAnsi="BRH Devanagari Extra"/>
@@ -15332,7 +17136,6 @@
               </w:rPr>
               <w:t>óè</w:t>
             </w:r>
-            <w:proofErr w:type="spellEnd"/>
             <w:r>
               <w:rPr>
                 <w:sz w:val="28"/>
@@ -15514,7 +17317,6 @@
               </w:rPr>
               <w:t>ன்வ</w:t>
             </w:r>
-            <w:proofErr w:type="spellStart"/>
             <w:r>
               <w:rPr>
                 <w:rFonts w:ascii="BRH Devanagari Extra" w:hAnsi="BRH Devanagari Extra"/>
@@ -15524,7 +17326,6 @@
               </w:rPr>
               <w:t>óè</w:t>
             </w:r>
-            <w:proofErr w:type="spellEnd"/>
             <w:r>
               <w:rPr>
                 <w:sz w:val="28"/>
@@ -17149,6 +18950,7 @@
     <w:lsdException w:name="HTML Sample" w:semiHidden="1" w:unhideWhenUsed="1"/>
     <w:lsdException w:name="HTML Typewriter" w:semiHidden="1" w:unhideWhenUsed="1"/>
     <w:lsdException w:name="HTML Variable" w:semiHidden="1" w:unhideWhenUsed="1"/>
+    <w:lsdException w:name="Normal Table" w:semiHidden="1" w:unhideWhenUsed="1"/>
     <w:lsdException w:name="annotation subject" w:semiHidden="1" w:unhideWhenUsed="1"/>
     <w:lsdException w:name="No List" w:semiHidden="1" w:unhideWhenUsed="1"/>
     <w:lsdException w:name="Outline List 1" w:semiHidden="1" w:unhideWhenUsed="1"/>
@@ -17191,8 +18993,11 @@
     <w:lsdException w:name="Table Contemporary" w:semiHidden="1" w:unhideWhenUsed="1"/>
     <w:lsdException w:name="Table Elegant" w:semiHidden="1" w:unhideWhenUsed="1"/>
     <w:lsdException w:name="Table Professional" w:semiHidden="1" w:unhideWhenUsed="1"/>
+    <w:lsdException w:name="Table Subtle 1" w:semiHidden="1" w:unhideWhenUsed="1"/>
     <w:lsdException w:name="Table Subtle 2" w:semiHidden="1" w:unhideWhenUsed="1"/>
     <w:lsdException w:name="Table Web 1" w:semiHidden="1" w:unhideWhenUsed="1"/>
+    <w:lsdException w:name="Table Web 2" w:semiHidden="1" w:unhideWhenUsed="1"/>
+    <w:lsdException w:name="Table Web 3" w:semiHidden="1" w:unhideWhenUsed="1"/>
     <w:lsdException w:name="Balloon Text" w:semiHidden="1" w:unhideWhenUsed="1"/>
     <w:lsdException w:name="Table Grid" w:uiPriority="59"/>
     <w:lsdException w:name="Table Theme" w:semiHidden="1" w:unhideWhenUsed="1"/>

</xml_diff>